<commit_message>
foto flujo caso de estudio 3
</commit_message>
<xml_diff>
--- a/_word/2021-12-1-Caso de Estudio 3 Enfermedad Cardíaca.docx
+++ b/_word/2021-12-1-Caso de Estudio 3 Enfermedad Cardíaca.docx
@@ -1346,6 +1346,75 @@
     <w:p>
       <w:pPr>
         <w:rPr>
+          <w:lang w:val="es-UY"/>
+        </w:rPr>
+      </w:pPr>
+      <w:r>
+        <w:rPr>
+          <w:lang w:val="es-UY"/>
+        </w:rPr>
+        <w:t xml:space="preserve">Antes de cargar los </w:t>
+      </w:r>
+      <w:proofErr w:type="spellStart"/>
+      <w:r>
+        <w:rPr>
+          <w:lang w:val="es-UY"/>
+        </w:rPr>
+        <w:t>datasets</w:t>
+      </w:r>
+      <w:proofErr w:type="spellEnd"/>
+      <w:r>
+        <w:rPr>
+          <w:lang w:val="es-UY"/>
+        </w:rPr>
+        <w:t xml:space="preserve"> en </w:t>
+      </w:r>
+      <w:proofErr w:type="spellStart"/>
+      <w:r>
+        <w:rPr>
+          <w:lang w:val="es-UY"/>
+        </w:rPr>
+        <w:t>rapidminer</w:t>
+      </w:r>
+      <w:proofErr w:type="spellEnd"/>
+      <w:r>
+        <w:rPr>
+          <w:lang w:val="es-UY"/>
+        </w:rPr>
+        <w:t xml:space="preserve">, es necesario aplicarles una limpieza o transformación para tenerlos estructurados. El script utilizado se puede observar el </w:t>
+      </w:r>
+      <w:proofErr w:type="spellStart"/>
+      <w:r>
+        <w:rPr>
+          <w:lang w:val="es-UY"/>
+        </w:rPr>
+        <w:t>el</w:t>
+      </w:r>
+      <w:proofErr w:type="spellEnd"/>
+      <w:r>
+        <w:rPr>
+          <w:lang w:val="es-UY"/>
+        </w:rPr>
+        <w:t xml:space="preserve"> repositorio de </w:t>
+      </w:r>
+      <w:proofErr w:type="spellStart"/>
+      <w:r>
+        <w:rPr>
+          <w:lang w:val="es-UY"/>
+        </w:rPr>
+        <w:t>github</w:t>
+      </w:r>
+      <w:proofErr w:type="spellEnd"/>
+      <w:r>
+        <w:rPr>
+          <w:lang w:val="es-UY"/>
+        </w:rPr>
+        <w:t xml:space="preserve"> del portafolio.</w:t>
+      </w:r>
+    </w:p>
+    <w:p>
+      <w:pPr>
+        <w:rPr>
           <w:b/>
           <w:bCs/>
           <w:lang w:val="es-UY"/>
@@ -1357,384 +1426,18 @@
           <w:bCs/>
           <w:lang w:val="es-UY"/>
         </w:rPr>
-        <w:t>Selección de atributos</w:t>
-      </w:r>
+        <w:t xml:space="preserve">Flujo </w:t>
+      </w:r>
+      <w:proofErr w:type="spellStart"/>
       <w:r>
         <w:rPr>
           <w:b/>
           <w:bCs/>
           <w:lang w:val="es-UY"/>
         </w:rPr>
-        <w:t xml:space="preserve"> previa</w:t>
-      </w:r>
-    </w:p>
-    <w:p>
-      <w:pPr>
-        <w:rPr>
-          <w:lang w:val="es-UY"/>
-        </w:rPr>
-      </w:pPr>
-      <w:r>
-        <w:rPr>
-          <w:lang w:val="es-UY"/>
-        </w:rPr>
-        <w:t>Debido a la gran cantidad de valores faltantes en algunos atributos, d</w:t>
-      </w:r>
-      <w:r>
-        <w:rPr>
-          <w:lang w:val="es-UY"/>
-        </w:rPr>
-        <w:t xml:space="preserve">ecido descartar los que tengan más de 33% de valores faltantes. También descarto </w:t>
-      </w:r>
-      <w:proofErr w:type="spellStart"/>
-      <w:r>
-        <w:rPr>
-          <w:lang w:val="es-UY"/>
-        </w:rPr>
-        <w:t>name</w:t>
-      </w:r>
-      <w:proofErr w:type="spellEnd"/>
-      <w:r>
-        <w:rPr>
-          <w:lang w:val="es-UY"/>
-        </w:rPr>
-        <w:t xml:space="preserve"> e id.</w:t>
-      </w:r>
-    </w:p>
-    <w:p>
-      <w:pPr>
-        <w:rPr>
-          <w:lang w:val="es-UY"/>
-        </w:rPr>
-      </w:pPr>
-      <w:r>
-        <w:rPr>
-          <w:lang w:val="es-UY"/>
-        </w:rPr>
-        <w:t>Columnas descartadas:</w:t>
-      </w:r>
-    </w:p>
-    <w:p>
-      <w:pPr>
-        <w:rPr>
-          <w:lang w:val="es-UY"/>
-        </w:rPr>
-      </w:pPr>
-      <w:proofErr w:type="spellStart"/>
-      <w:r>
-        <w:rPr>
-          <w:lang w:val="es-UY"/>
-        </w:rPr>
-        <w:t>Name</w:t>
-      </w:r>
-      <w:proofErr w:type="spellEnd"/>
-      <w:r>
-        <w:rPr>
-          <w:lang w:val="es-UY"/>
-        </w:rPr>
-        <w:t xml:space="preserve">, Id, </w:t>
-      </w:r>
-      <w:proofErr w:type="spellStart"/>
-      <w:r>
-        <w:rPr>
-          <w:lang w:val="es-UY"/>
-        </w:rPr>
-        <w:t>ccf</w:t>
-      </w:r>
-      <w:proofErr w:type="spellEnd"/>
-      <w:r>
-        <w:rPr>
-          <w:lang w:val="es-UY"/>
-        </w:rPr>
-        <w:t xml:space="preserve">, </w:t>
-      </w:r>
-      <w:proofErr w:type="spellStart"/>
-      <w:r>
-        <w:rPr>
-          <w:lang w:val="es-UY"/>
-        </w:rPr>
-        <w:t>pncaden</w:t>
-      </w:r>
-      <w:proofErr w:type="spellEnd"/>
-      <w:r>
-        <w:rPr>
-          <w:lang w:val="es-UY"/>
-        </w:rPr>
-        <w:t xml:space="preserve">, </w:t>
-      </w:r>
-      <w:proofErr w:type="spellStart"/>
-      <w:r>
-        <w:rPr>
-          <w:lang w:val="es-UY"/>
-        </w:rPr>
-        <w:t>cigs</w:t>
-      </w:r>
-      <w:proofErr w:type="spellEnd"/>
-      <w:r>
-        <w:rPr>
-          <w:lang w:val="es-UY"/>
-        </w:rPr>
-        <w:t xml:space="preserve">, </w:t>
-      </w:r>
-      <w:proofErr w:type="spellStart"/>
-      <w:r>
-        <w:rPr>
-          <w:lang w:val="es-UY"/>
-        </w:rPr>
-        <w:t>years</w:t>
-      </w:r>
-      <w:proofErr w:type="spellEnd"/>
-      <w:r>
-        <w:rPr>
-          <w:lang w:val="es-UY"/>
-        </w:rPr>
-        <w:t xml:space="preserve">, dm, </w:t>
-      </w:r>
-      <w:proofErr w:type="spellStart"/>
-      <w:r>
-        <w:rPr>
-          <w:lang w:val="es-UY"/>
-        </w:rPr>
-        <w:t>famhist</w:t>
-      </w:r>
-      <w:proofErr w:type="spellEnd"/>
-      <w:r>
-        <w:rPr>
-          <w:lang w:val="es-UY"/>
-        </w:rPr>
-        <w:t xml:space="preserve">, </w:t>
-      </w:r>
-      <w:proofErr w:type="spellStart"/>
-      <w:r>
-        <w:rPr>
-          <w:lang w:val="es-UY"/>
-        </w:rPr>
-        <w:t>smoke</w:t>
-      </w:r>
-      <w:proofErr w:type="spellEnd"/>
-      <w:r>
-        <w:rPr>
-          <w:lang w:val="es-UY"/>
-        </w:rPr>
-        <w:t xml:space="preserve">, </w:t>
-      </w:r>
-      <w:proofErr w:type="spellStart"/>
-      <w:r>
-        <w:rPr>
-          <w:lang w:val="es-UY"/>
-        </w:rPr>
-        <w:t>thaltime</w:t>
-      </w:r>
-      <w:proofErr w:type="spellEnd"/>
-      <w:r>
-        <w:rPr>
-          <w:lang w:val="es-UY"/>
-        </w:rPr>
-        <w:t xml:space="preserve">, </w:t>
-      </w:r>
-      <w:proofErr w:type="spellStart"/>
-      <w:r>
-        <w:rPr>
-          <w:lang w:val="es-UY"/>
-        </w:rPr>
-        <w:t>slope</w:t>
-      </w:r>
-      <w:proofErr w:type="spellEnd"/>
-      <w:r>
-        <w:rPr>
-          <w:lang w:val="es-UY"/>
-        </w:rPr>
-        <w:t xml:space="preserve">, rldv5, ca, </w:t>
-      </w:r>
-      <w:proofErr w:type="spellStart"/>
-      <w:r>
-        <w:rPr>
-          <w:lang w:val="es-UY"/>
-        </w:rPr>
-        <w:t>restckm</w:t>
-      </w:r>
-      <w:proofErr w:type="spellEnd"/>
-      <w:r>
-        <w:rPr>
-          <w:lang w:val="es-UY"/>
-        </w:rPr>
-        <w:t xml:space="preserve">, </w:t>
-      </w:r>
-      <w:proofErr w:type="spellStart"/>
-      <w:r>
-        <w:rPr>
-          <w:lang w:val="es-UY"/>
-        </w:rPr>
-        <w:t>exerckm</w:t>
-      </w:r>
-      <w:proofErr w:type="spellEnd"/>
-      <w:r>
-        <w:rPr>
-          <w:lang w:val="es-UY"/>
-        </w:rPr>
-        <w:t xml:space="preserve">, </w:t>
-      </w:r>
-      <w:proofErr w:type="spellStart"/>
-      <w:r>
-        <w:rPr>
-          <w:lang w:val="es-UY"/>
-        </w:rPr>
-        <w:t>restef</w:t>
-      </w:r>
-      <w:proofErr w:type="spellEnd"/>
-      <w:r>
-        <w:rPr>
-          <w:lang w:val="es-UY"/>
-        </w:rPr>
-        <w:t xml:space="preserve">, </w:t>
-      </w:r>
-      <w:proofErr w:type="spellStart"/>
-      <w:r>
-        <w:rPr>
-          <w:lang w:val="es-UY"/>
-        </w:rPr>
-        <w:t>restwm</w:t>
-      </w:r>
-      <w:proofErr w:type="spellEnd"/>
-      <w:r>
-        <w:rPr>
-          <w:lang w:val="es-UY"/>
-        </w:rPr>
-        <w:t xml:space="preserve">, </w:t>
-      </w:r>
-      <w:proofErr w:type="spellStart"/>
-      <w:r>
-        <w:rPr>
-          <w:lang w:val="es-UY"/>
-        </w:rPr>
-        <w:t>exeref</w:t>
-      </w:r>
-      <w:proofErr w:type="spellEnd"/>
-      <w:r>
-        <w:rPr>
-          <w:lang w:val="es-UY"/>
-        </w:rPr>
-        <w:t xml:space="preserve">, </w:t>
-      </w:r>
-      <w:proofErr w:type="spellStart"/>
-      <w:r>
-        <w:rPr>
-          <w:lang w:val="es-UY"/>
-        </w:rPr>
-        <w:t>exerwm</w:t>
-      </w:r>
-      <w:proofErr w:type="spellEnd"/>
-      <w:r>
-        <w:rPr>
-          <w:lang w:val="es-UY"/>
-        </w:rPr>
-        <w:t xml:space="preserve">, </w:t>
-      </w:r>
-      <w:proofErr w:type="spellStart"/>
-      <w:r>
-        <w:rPr>
-          <w:lang w:val="es-UY"/>
-        </w:rPr>
-        <w:t>thal</w:t>
-      </w:r>
-      <w:proofErr w:type="spellEnd"/>
-      <w:r>
-        <w:rPr>
-          <w:lang w:val="es-UY"/>
-        </w:rPr>
-        <w:t xml:space="preserve">, </w:t>
-      </w:r>
-      <w:proofErr w:type="spellStart"/>
-      <w:r>
-        <w:rPr>
-          <w:lang w:val="es-UY"/>
-        </w:rPr>
-        <w:t>thalsev</w:t>
-      </w:r>
-      <w:proofErr w:type="spellEnd"/>
-      <w:r>
-        <w:rPr>
-          <w:lang w:val="es-UY"/>
-        </w:rPr>
-        <w:t xml:space="preserve">, </w:t>
-      </w:r>
-      <w:proofErr w:type="spellStart"/>
-      <w:r>
-        <w:rPr>
-          <w:lang w:val="es-UY"/>
-        </w:rPr>
-        <w:t>thalpul</w:t>
-      </w:r>
-      <w:proofErr w:type="spellEnd"/>
-      <w:r>
-        <w:rPr>
-          <w:lang w:val="es-UY"/>
-        </w:rPr>
-        <w:t xml:space="preserve">, </w:t>
-      </w:r>
-      <w:proofErr w:type="spellStart"/>
-      <w:r>
-        <w:rPr>
-          <w:lang w:val="es-UY"/>
-        </w:rPr>
-        <w:t>earlobe</w:t>
-      </w:r>
-      <w:proofErr w:type="spellEnd"/>
-      <w:r>
-        <w:rPr>
-          <w:lang w:val="es-UY"/>
-        </w:rPr>
-        <w:t xml:space="preserve">, </w:t>
-      </w:r>
-      <w:proofErr w:type="spellStart"/>
-      <w:r>
-        <w:rPr>
-          <w:lang w:val="es-UY"/>
-        </w:rPr>
-        <w:t>ramus</w:t>
-      </w:r>
-      <w:proofErr w:type="spellEnd"/>
-      <w:r>
-        <w:rPr>
-          <w:lang w:val="es-UY"/>
-        </w:rPr>
-        <w:t xml:space="preserve">, om2, </w:t>
-      </w:r>
-      <w:proofErr w:type="spellStart"/>
-      <w:r>
-        <w:rPr>
-          <w:lang w:val="es-UY"/>
-        </w:rPr>
-        <w:t>cathef</w:t>
-      </w:r>
-      <w:proofErr w:type="spellEnd"/>
-      <w:r>
-        <w:rPr>
-          <w:lang w:val="es-UY"/>
-        </w:rPr>
-        <w:t xml:space="preserve">, </w:t>
-      </w:r>
-      <w:proofErr w:type="spellStart"/>
-      <w:r>
-        <w:rPr>
-          <w:lang w:val="es-UY"/>
-        </w:rPr>
-        <w:t>junk</w:t>
-      </w:r>
-      <w:proofErr w:type="spellEnd"/>
-      <w:r>
-        <w:rPr>
-          <w:lang w:val="es-UY"/>
-        </w:rPr>
-        <w:t>.</w:t>
-      </w:r>
-    </w:p>
-    <w:p>
-      <w:pPr>
-        <w:rPr>
-          <w:lang w:val="es-UY"/>
-        </w:rPr>
-      </w:pPr>
+        <w:t>Rapidminer</w:t>
+      </w:r>
+      <w:proofErr w:type="spellEnd"/>
     </w:p>
     <w:p>
       <w:pPr>
@@ -1750,6 +1453,471 @@
           <w:bCs/>
           <w:lang w:val="es-UY"/>
         </w:rPr>
+        <w:lastRenderedPageBreak/>
+        <w:drawing>
+          <wp:anchor distT="0" distB="0" distL="114300" distR="114300" simplePos="0" relativeHeight="251670528" behindDoc="0" locked="0" layoutInCell="1" allowOverlap="1" wp14:anchorId="57FDC9ED" wp14:editId="61210882">
+            <wp:simplePos x="0" y="0"/>
+            <wp:positionH relativeFrom="column">
+              <wp:posOffset>2559</wp:posOffset>
+            </wp:positionH>
+            <wp:positionV relativeFrom="paragraph">
+              <wp:posOffset>316</wp:posOffset>
+            </wp:positionV>
+            <wp:extent cx="5400040" cy="3218180"/>
+            <wp:effectExtent l="0" t="0" r="0" b="1270"/>
+            <wp:wrapSquare wrapText="bothSides"/>
+            <wp:docPr id="1" name="Imagen 1" descr="Diagrama, Esquemático&#10;&#10;Descripción generada automáticamente"/>
+            <wp:cNvGraphicFramePr>
+              <a:graphicFrameLocks xmlns:a="http://schemas.openxmlformats.org/drawingml/2006/main" noChangeAspect="1"/>
+            </wp:cNvGraphicFramePr>
+            <a:graphic xmlns:a="http://schemas.openxmlformats.org/drawingml/2006/main">
+              <a:graphicData uri="http://schemas.openxmlformats.org/drawingml/2006/picture">
+                <pic:pic xmlns:pic="http://schemas.openxmlformats.org/drawingml/2006/picture">
+                  <pic:nvPicPr>
+                    <pic:cNvPr id="1" name="Imagen 1" descr="Diagrama, Esquemático&#10;&#10;Descripción generada automáticamente"/>
+                    <pic:cNvPicPr/>
+                  </pic:nvPicPr>
+                  <pic:blipFill>
+                    <a:blip r:embed="rId5" cstate="print">
+                      <a:extLst>
+                        <a:ext uri="{28A0092B-C50C-407E-A947-70E740481C1C}">
+                          <a14:useLocalDpi xmlns:a14="http://schemas.microsoft.com/office/drawing/2010/main" val="0"/>
+                        </a:ext>
+                      </a:extLst>
+                    </a:blip>
+                    <a:stretch>
+                      <a:fillRect/>
+                    </a:stretch>
+                  </pic:blipFill>
+                  <pic:spPr>
+                    <a:xfrm>
+                      <a:off x="0" y="0"/>
+                      <a:ext cx="5400040" cy="3218180"/>
+                    </a:xfrm>
+                    <a:prstGeom prst="rect">
+                      <a:avLst/>
+                    </a:prstGeom>
+                  </pic:spPr>
+                </pic:pic>
+              </a:graphicData>
+            </a:graphic>
+            <wp14:sizeRelH relativeFrom="page">
+              <wp14:pctWidth>0</wp14:pctWidth>
+            </wp14:sizeRelH>
+            <wp14:sizeRelV relativeFrom="page">
+              <wp14:pctHeight>0</wp14:pctHeight>
+            </wp14:sizeRelV>
+          </wp:anchor>
+        </w:drawing>
+      </w:r>
+    </w:p>
+    <w:p>
+      <w:pPr>
+        <w:rPr>
+          <w:b/>
+          <w:bCs/>
+          <w:lang w:val="es-UY"/>
+        </w:rPr>
+      </w:pPr>
+      <w:r>
+        <w:rPr>
+          <w:b/>
+          <w:bCs/>
+          <w:lang w:val="es-UY"/>
+        </w:rPr>
+        <w:t>Selección de atributos</w:t>
+      </w:r>
+      <w:r>
+        <w:rPr>
+          <w:b/>
+          <w:bCs/>
+          <w:lang w:val="es-UY"/>
+        </w:rPr>
+        <w:t xml:space="preserve"> previa</w:t>
+      </w:r>
+    </w:p>
+    <w:p>
+      <w:pPr>
+        <w:rPr>
+          <w:lang w:val="es-UY"/>
+        </w:rPr>
+      </w:pPr>
+      <w:r>
+        <w:rPr>
+          <w:lang w:val="es-UY"/>
+        </w:rPr>
+        <w:t>Debido a la gran cantidad de valores faltantes en algunos atributos, d</w:t>
+      </w:r>
+      <w:r>
+        <w:rPr>
+          <w:lang w:val="es-UY"/>
+        </w:rPr>
+        <w:t xml:space="preserve">ecido descartar los que tengan más de 33% de valores faltantes. También descarto </w:t>
+      </w:r>
+      <w:proofErr w:type="spellStart"/>
+      <w:r>
+        <w:rPr>
+          <w:lang w:val="es-UY"/>
+        </w:rPr>
+        <w:t>name</w:t>
+      </w:r>
+      <w:proofErr w:type="spellEnd"/>
+      <w:r>
+        <w:rPr>
+          <w:lang w:val="es-UY"/>
+        </w:rPr>
+        <w:t xml:space="preserve"> e id.</w:t>
+      </w:r>
+    </w:p>
+    <w:p>
+      <w:pPr>
+        <w:rPr>
+          <w:lang w:val="es-UY"/>
+        </w:rPr>
+      </w:pPr>
+      <w:r>
+        <w:rPr>
+          <w:lang w:val="es-UY"/>
+        </w:rPr>
+        <w:t>Columnas descartadas:</w:t>
+      </w:r>
+    </w:p>
+    <w:p>
+      <w:pPr>
+        <w:rPr>
+          <w:lang w:val="es-UY"/>
+        </w:rPr>
+      </w:pPr>
+      <w:proofErr w:type="spellStart"/>
+      <w:r>
+        <w:rPr>
+          <w:lang w:val="es-UY"/>
+        </w:rPr>
+        <w:t>Name</w:t>
+      </w:r>
+      <w:proofErr w:type="spellEnd"/>
+      <w:r>
+        <w:rPr>
+          <w:lang w:val="es-UY"/>
+        </w:rPr>
+        <w:t xml:space="preserve">, Id, </w:t>
+      </w:r>
+      <w:proofErr w:type="spellStart"/>
+      <w:r>
+        <w:rPr>
+          <w:lang w:val="es-UY"/>
+        </w:rPr>
+        <w:t>ccf</w:t>
+      </w:r>
+      <w:proofErr w:type="spellEnd"/>
+      <w:r>
+        <w:rPr>
+          <w:lang w:val="es-UY"/>
+        </w:rPr>
+        <w:t xml:space="preserve">, </w:t>
+      </w:r>
+      <w:proofErr w:type="spellStart"/>
+      <w:r>
+        <w:rPr>
+          <w:lang w:val="es-UY"/>
+        </w:rPr>
+        <w:t>pncaden</w:t>
+      </w:r>
+      <w:proofErr w:type="spellEnd"/>
+      <w:r>
+        <w:rPr>
+          <w:lang w:val="es-UY"/>
+        </w:rPr>
+        <w:t xml:space="preserve">, </w:t>
+      </w:r>
+      <w:proofErr w:type="spellStart"/>
+      <w:r>
+        <w:rPr>
+          <w:lang w:val="es-UY"/>
+        </w:rPr>
+        <w:t>cigs</w:t>
+      </w:r>
+      <w:proofErr w:type="spellEnd"/>
+      <w:r>
+        <w:rPr>
+          <w:lang w:val="es-UY"/>
+        </w:rPr>
+        <w:t xml:space="preserve">, </w:t>
+      </w:r>
+      <w:proofErr w:type="spellStart"/>
+      <w:r>
+        <w:rPr>
+          <w:lang w:val="es-UY"/>
+        </w:rPr>
+        <w:t>years</w:t>
+      </w:r>
+      <w:proofErr w:type="spellEnd"/>
+      <w:r>
+        <w:rPr>
+          <w:lang w:val="es-UY"/>
+        </w:rPr>
+        <w:t xml:space="preserve">, dm, </w:t>
+      </w:r>
+      <w:proofErr w:type="spellStart"/>
+      <w:r>
+        <w:rPr>
+          <w:lang w:val="es-UY"/>
+        </w:rPr>
+        <w:t>famhist</w:t>
+      </w:r>
+      <w:proofErr w:type="spellEnd"/>
+      <w:r>
+        <w:rPr>
+          <w:lang w:val="es-UY"/>
+        </w:rPr>
+        <w:t xml:space="preserve">, </w:t>
+      </w:r>
+      <w:proofErr w:type="spellStart"/>
+      <w:r>
+        <w:rPr>
+          <w:lang w:val="es-UY"/>
+        </w:rPr>
+        <w:t>smoke</w:t>
+      </w:r>
+      <w:proofErr w:type="spellEnd"/>
+      <w:r>
+        <w:rPr>
+          <w:lang w:val="es-UY"/>
+        </w:rPr>
+        <w:t xml:space="preserve">, </w:t>
+      </w:r>
+      <w:proofErr w:type="spellStart"/>
+      <w:r>
+        <w:rPr>
+          <w:lang w:val="es-UY"/>
+        </w:rPr>
+        <w:t>thaltime</w:t>
+      </w:r>
+      <w:proofErr w:type="spellEnd"/>
+      <w:r>
+        <w:rPr>
+          <w:lang w:val="es-UY"/>
+        </w:rPr>
+        <w:t xml:space="preserve">, </w:t>
+      </w:r>
+      <w:proofErr w:type="spellStart"/>
+      <w:r>
+        <w:rPr>
+          <w:lang w:val="es-UY"/>
+        </w:rPr>
+        <w:t>slope</w:t>
+      </w:r>
+      <w:proofErr w:type="spellEnd"/>
+      <w:r>
+        <w:rPr>
+          <w:lang w:val="es-UY"/>
+        </w:rPr>
+        <w:t xml:space="preserve">, rldv5, ca, </w:t>
+      </w:r>
+      <w:proofErr w:type="spellStart"/>
+      <w:r>
+        <w:rPr>
+          <w:lang w:val="es-UY"/>
+        </w:rPr>
+        <w:t>restckm</w:t>
+      </w:r>
+      <w:proofErr w:type="spellEnd"/>
+      <w:r>
+        <w:rPr>
+          <w:lang w:val="es-UY"/>
+        </w:rPr>
+        <w:t xml:space="preserve">, </w:t>
+      </w:r>
+      <w:proofErr w:type="spellStart"/>
+      <w:r>
+        <w:rPr>
+          <w:lang w:val="es-UY"/>
+        </w:rPr>
+        <w:t>exerckm</w:t>
+      </w:r>
+      <w:proofErr w:type="spellEnd"/>
+      <w:r>
+        <w:rPr>
+          <w:lang w:val="es-UY"/>
+        </w:rPr>
+        <w:t xml:space="preserve">, </w:t>
+      </w:r>
+      <w:proofErr w:type="spellStart"/>
+      <w:r>
+        <w:rPr>
+          <w:lang w:val="es-UY"/>
+        </w:rPr>
+        <w:t>restef</w:t>
+      </w:r>
+      <w:proofErr w:type="spellEnd"/>
+      <w:r>
+        <w:rPr>
+          <w:lang w:val="es-UY"/>
+        </w:rPr>
+        <w:t xml:space="preserve">, </w:t>
+      </w:r>
+      <w:proofErr w:type="spellStart"/>
+      <w:r>
+        <w:rPr>
+          <w:lang w:val="es-UY"/>
+        </w:rPr>
+        <w:t>restwm</w:t>
+      </w:r>
+      <w:proofErr w:type="spellEnd"/>
+      <w:r>
+        <w:rPr>
+          <w:lang w:val="es-UY"/>
+        </w:rPr>
+        <w:t xml:space="preserve">, </w:t>
+      </w:r>
+      <w:proofErr w:type="spellStart"/>
+      <w:r>
+        <w:rPr>
+          <w:lang w:val="es-UY"/>
+        </w:rPr>
+        <w:t>exeref</w:t>
+      </w:r>
+      <w:proofErr w:type="spellEnd"/>
+      <w:r>
+        <w:rPr>
+          <w:lang w:val="es-UY"/>
+        </w:rPr>
+        <w:t xml:space="preserve">, </w:t>
+      </w:r>
+      <w:proofErr w:type="spellStart"/>
+      <w:r>
+        <w:rPr>
+          <w:lang w:val="es-UY"/>
+        </w:rPr>
+        <w:t>exerwm</w:t>
+      </w:r>
+      <w:proofErr w:type="spellEnd"/>
+      <w:r>
+        <w:rPr>
+          <w:lang w:val="es-UY"/>
+        </w:rPr>
+        <w:t xml:space="preserve">, </w:t>
+      </w:r>
+      <w:proofErr w:type="spellStart"/>
+      <w:r>
+        <w:rPr>
+          <w:lang w:val="es-UY"/>
+        </w:rPr>
+        <w:t>thal</w:t>
+      </w:r>
+      <w:proofErr w:type="spellEnd"/>
+      <w:r>
+        <w:rPr>
+          <w:lang w:val="es-UY"/>
+        </w:rPr>
+        <w:t xml:space="preserve">, </w:t>
+      </w:r>
+      <w:proofErr w:type="spellStart"/>
+      <w:r>
+        <w:rPr>
+          <w:lang w:val="es-UY"/>
+        </w:rPr>
+        <w:t>thalsev</w:t>
+      </w:r>
+      <w:proofErr w:type="spellEnd"/>
+      <w:r>
+        <w:rPr>
+          <w:lang w:val="es-UY"/>
+        </w:rPr>
+        <w:t xml:space="preserve">, </w:t>
+      </w:r>
+      <w:proofErr w:type="spellStart"/>
+      <w:r>
+        <w:rPr>
+          <w:lang w:val="es-UY"/>
+        </w:rPr>
+        <w:t>thalpul</w:t>
+      </w:r>
+      <w:proofErr w:type="spellEnd"/>
+      <w:r>
+        <w:rPr>
+          <w:lang w:val="es-UY"/>
+        </w:rPr>
+        <w:t xml:space="preserve">, </w:t>
+      </w:r>
+      <w:proofErr w:type="spellStart"/>
+      <w:r>
+        <w:rPr>
+          <w:lang w:val="es-UY"/>
+        </w:rPr>
+        <w:t>earlobe</w:t>
+      </w:r>
+      <w:proofErr w:type="spellEnd"/>
+      <w:r>
+        <w:rPr>
+          <w:lang w:val="es-UY"/>
+        </w:rPr>
+        <w:t xml:space="preserve">, </w:t>
+      </w:r>
+      <w:proofErr w:type="spellStart"/>
+      <w:r>
+        <w:rPr>
+          <w:lang w:val="es-UY"/>
+        </w:rPr>
+        <w:t>ramus</w:t>
+      </w:r>
+      <w:proofErr w:type="spellEnd"/>
+      <w:r>
+        <w:rPr>
+          <w:lang w:val="es-UY"/>
+        </w:rPr>
+        <w:t xml:space="preserve">, om2, </w:t>
+      </w:r>
+      <w:proofErr w:type="spellStart"/>
+      <w:r>
+        <w:rPr>
+          <w:lang w:val="es-UY"/>
+        </w:rPr>
+        <w:t>cathef</w:t>
+      </w:r>
+      <w:proofErr w:type="spellEnd"/>
+      <w:r>
+        <w:rPr>
+          <w:lang w:val="es-UY"/>
+        </w:rPr>
+        <w:t xml:space="preserve">, </w:t>
+      </w:r>
+      <w:proofErr w:type="spellStart"/>
+      <w:r>
+        <w:rPr>
+          <w:lang w:val="es-UY"/>
+        </w:rPr>
+        <w:t>junk</w:t>
+      </w:r>
+      <w:proofErr w:type="spellEnd"/>
+      <w:r>
+        <w:rPr>
+          <w:lang w:val="es-UY"/>
+        </w:rPr>
+        <w:t>.</w:t>
+      </w:r>
+    </w:p>
+    <w:p>
+      <w:pPr>
+        <w:rPr>
+          <w:lang w:val="es-UY"/>
+        </w:rPr>
+      </w:pPr>
+    </w:p>
+    <w:p>
+      <w:pPr>
+        <w:rPr>
+          <w:b/>
+          <w:bCs/>
+          <w:lang w:val="es-UY"/>
+        </w:rPr>
+      </w:pPr>
+      <w:r>
+        <w:rPr>
+          <w:b/>
+          <w:bCs/>
+          <w:lang w:val="es-UY"/>
+        </w:rPr>
         <w:t>Estrategias de imputación</w:t>
       </w:r>
     </w:p>
@@ -1781,130 +1949,124 @@
         <w:rPr>
           <w:lang w:val="es-UY"/>
         </w:rPr>
-        <w:t xml:space="preserve">óricos con su moda (estos tienen menos de 19 valores nulos que equivale aproximadamente a un 2% de los ejemplos). Además, estos poseen una cardinalidad extremadamente alta en su moda, por lo que esta imputación, con un grado de seguridad muy </w:t>
-      </w:r>
-      <w:r>
-        <w:rPr>
+        <w:t xml:space="preserve">óricos con su moda (estos tienen menos de 19 valores nulos que equivale aproximadamente a un 2% de los ejemplos). Además, estos poseen una cardinalidad extremadamente alta en su moda, por lo que esta imputación, con un grado de seguridad muy alto, representa el valor exacto que tendrían estos ejemplos. Por último, se decide imputar los últimos valores faltantes con la media, ya que </w:t>
+      </w:r>
+      <w:r>
+        <w:rPr>
+          <w:lang w:val="es-UY"/>
+        </w:rPr>
+        <w:t xml:space="preserve">la gran mayoría de </w:t>
+      </w:r>
+      <w:r>
+        <w:rPr>
+          <w:lang w:val="es-UY"/>
+        </w:rPr>
+        <w:t>estos poseen distribuciones</w:t>
+      </w:r>
+      <w:r>
+        <w:rPr>
+          <w:lang w:val="es-UY"/>
+        </w:rPr>
+        <w:t xml:space="preserve"> gaussianas o uniformes y valores </w:t>
+      </w:r>
+      <w:r>
+        <w:rPr>
+          <w:lang w:val="es-UY"/>
+        </w:rPr>
+        <w:t>enteros o reales</w:t>
+      </w:r>
+      <w:r>
+        <w:rPr>
+          <w:lang w:val="es-UY"/>
+        </w:rPr>
+        <w:t xml:space="preserve">. Hay 3 predictores </w:t>
+      </w:r>
+      <w:r>
+        <w:rPr>
+          <w:lang w:val="es-UY"/>
+        </w:rPr>
+        <w:t xml:space="preserve">en los que hubiera escogido una estrategia de imputación utilizando </w:t>
+      </w:r>
+      <w:r>
+        <w:rPr>
+          <w:lang w:val="es-UY"/>
+        </w:rPr>
+        <w:t xml:space="preserve">la mediana por su distribución fuertemente sesgada hacia la derecha (predictores ridv5e, proto y </w:t>
+      </w:r>
+      <w:proofErr w:type="spellStart"/>
+      <w:r>
+        <w:rPr>
+          <w:lang w:val="es-UY"/>
+        </w:rPr>
+        <w:t>met</w:t>
+      </w:r>
+      <w:proofErr w:type="spellEnd"/>
+      <w:r>
+        <w:rPr>
+          <w:lang w:val="es-UY"/>
+        </w:rPr>
+        <w:t>, véase la imagen a continuación</w:t>
+      </w:r>
+      <w:r>
+        <w:rPr>
+          <w:lang w:val="es-UY"/>
+        </w:rPr>
+        <w:t>)</w:t>
+      </w:r>
+      <w:r>
+        <w:rPr>
+          <w:lang w:val="es-UY"/>
+        </w:rPr>
+        <w:t>. Se podría aplicar una transformación logarítmica a estos 3 predictores para obtener una distribución más parecida a una gaussiana.</w:t>
+      </w:r>
+    </w:p>
+    <w:p>
+      <w:pPr>
+        <w:rPr>
+          <w:lang w:val="es-UY"/>
+        </w:rPr>
+      </w:pPr>
+    </w:p>
+    <w:p>
+      <w:pPr>
+        <w:rPr>
+          <w:lang w:val="es-UY"/>
+        </w:rPr>
+      </w:pPr>
+      <w:r>
+        <w:rPr>
+          <w:lang w:val="es-UY"/>
+        </w:rPr>
+        <w:t xml:space="preserve">(Distribuciones </w:t>
+      </w:r>
+      <w:proofErr w:type="spellStart"/>
+      <w:r>
+        <w:rPr>
+          <w:lang w:val="es-UY"/>
+        </w:rPr>
+        <w:t>simil</w:t>
+      </w:r>
+      <w:proofErr w:type="spellEnd"/>
+      <w:r>
+        <w:rPr>
+          <w:lang w:val="es-UY"/>
+        </w:rPr>
+        <w:t>-gaussianas)</w:t>
+      </w:r>
+    </w:p>
+    <w:p>
+      <w:pPr>
+        <w:ind w:left="720" w:hanging="720"/>
+        <w:rPr>
+          <w:lang w:val="es-UY"/>
+        </w:rPr>
+      </w:pPr>
+      <w:r>
+        <w:rPr>
+          <w:noProof/>
           <w:lang w:val="es-UY"/>
         </w:rPr>
         <w:lastRenderedPageBreak/>
-        <w:t xml:space="preserve">alto, representa el valor exacto que tendrían estos ejemplos. Por último, se decide imputar los últimos valores faltantes con la media, ya que </w:t>
-      </w:r>
-      <w:r>
-        <w:rPr>
-          <w:lang w:val="es-UY"/>
-        </w:rPr>
-        <w:t xml:space="preserve">la gran mayoría de </w:t>
-      </w:r>
-      <w:r>
-        <w:rPr>
-          <w:lang w:val="es-UY"/>
-        </w:rPr>
-        <w:t>estos poseen distribuciones</w:t>
-      </w:r>
-      <w:r>
-        <w:rPr>
-          <w:lang w:val="es-UY"/>
-        </w:rPr>
-        <w:t xml:space="preserve"> gaussianas o uniformes y valores </w:t>
-      </w:r>
-      <w:r>
-        <w:rPr>
-          <w:lang w:val="es-UY"/>
-        </w:rPr>
-        <w:t>enteros o reales</w:t>
-      </w:r>
-      <w:r>
-        <w:rPr>
-          <w:lang w:val="es-UY"/>
-        </w:rPr>
-        <w:t xml:space="preserve">. Hay 3 predictores </w:t>
-      </w:r>
-      <w:r>
-        <w:rPr>
-          <w:lang w:val="es-UY"/>
-        </w:rPr>
-        <w:t xml:space="preserve">en los que hubiera escogido una estrategia de imputación utilizando </w:t>
-      </w:r>
-      <w:r>
-        <w:rPr>
-          <w:lang w:val="es-UY"/>
-        </w:rPr>
-        <w:t xml:space="preserve">la mediana por su distribución fuertemente sesgada hacia la derecha (predictores ridv5e, proto y </w:t>
-      </w:r>
-      <w:proofErr w:type="spellStart"/>
-      <w:r>
-        <w:rPr>
-          <w:lang w:val="es-UY"/>
-        </w:rPr>
-        <w:t>met</w:t>
-      </w:r>
-      <w:proofErr w:type="spellEnd"/>
-      <w:r>
-        <w:rPr>
-          <w:lang w:val="es-UY"/>
-        </w:rPr>
-        <w:t>, véase la imagen a continuación</w:t>
-      </w:r>
-      <w:r>
-        <w:rPr>
-          <w:lang w:val="es-UY"/>
-        </w:rPr>
-        <w:t>)</w:t>
-      </w:r>
-      <w:r>
-        <w:rPr>
-          <w:lang w:val="es-UY"/>
-        </w:rPr>
-        <w:t>. Se podría aplicar una transformación logarítmica a estos 3 predictores para obtener una distribución más parecida a una gaussiana.</w:t>
-      </w:r>
-    </w:p>
-    <w:p>
-      <w:pPr>
-        <w:rPr>
-          <w:lang w:val="es-UY"/>
-        </w:rPr>
-      </w:pPr>
-    </w:p>
-    <w:p>
-      <w:pPr>
-        <w:rPr>
-          <w:lang w:val="es-UY"/>
-        </w:rPr>
-      </w:pPr>
-      <w:r>
-        <w:rPr>
-          <w:lang w:val="es-UY"/>
-        </w:rPr>
-        <w:t xml:space="preserve">(Distribuciones </w:t>
-      </w:r>
-      <w:proofErr w:type="spellStart"/>
-      <w:r>
-        <w:rPr>
-          <w:lang w:val="es-UY"/>
-        </w:rPr>
-        <w:t>simil</w:t>
-      </w:r>
-      <w:proofErr w:type="spellEnd"/>
-      <w:r>
-        <w:rPr>
-          <w:lang w:val="es-UY"/>
-        </w:rPr>
-        <w:t>-gaussianas)</w:t>
-      </w:r>
-    </w:p>
-    <w:p>
-      <w:pPr>
-        <w:ind w:left="720" w:hanging="720"/>
-        <w:rPr>
-          <w:lang w:val="es-UY"/>
-        </w:rPr>
-      </w:pPr>
-      <w:r>
-        <w:rPr>
-          <w:noProof/>
-          <w:lang w:val="es-UY"/>
-        </w:rPr>
         <w:drawing>
           <wp:anchor distT="0" distB="0" distL="114300" distR="114300" simplePos="0" relativeHeight="251668480" behindDoc="0" locked="0" layoutInCell="1" allowOverlap="1" wp14:anchorId="5536A3EE" wp14:editId="63AD07B8">
             <wp:simplePos x="0" y="0"/>
@@ -1929,7 +2091,7 @@
                     <pic:cNvPicPr/>
                   </pic:nvPicPr>
                   <pic:blipFill>
-                    <a:blip r:embed="rId5">
+                    <a:blip r:embed="rId6">
                       <a:extLst>
                         <a:ext uri="{28A0092B-C50C-407E-A947-70E740481C1C}">
                           <a14:useLocalDpi xmlns:a14="http://schemas.microsoft.com/office/drawing/2010/main" val="0"/>
@@ -2010,7 +2172,7 @@
                     <pic:cNvPicPr/>
                   </pic:nvPicPr>
                   <pic:blipFill>
-                    <a:blip r:embed="rId6">
+                    <a:blip r:embed="rId7">
                       <a:extLst>
                         <a:ext uri="{28A0092B-C50C-407E-A947-70E740481C1C}">
                           <a14:useLocalDpi xmlns:a14="http://schemas.microsoft.com/office/drawing/2010/main" val="0"/>
@@ -2068,76 +2230,82 @@
         <w:rPr>
           <w:lang w:val="es-UY"/>
         </w:rPr>
+        <w:t>Para el modelado con KNN, se aplicará además una normalización a los datos, ya que este modelo requiere dicha normalización</w:t>
+      </w:r>
+      <w:r>
+        <w:rPr>
+          <w:lang w:val="es-UY"/>
+        </w:rPr>
+        <w:t xml:space="preserve">. </w:t>
+      </w:r>
+    </w:p>
+    <w:p>
+      <w:pPr>
+        <w:ind w:left="1440" w:hanging="1440"/>
+        <w:rPr>
+          <w:lang w:val="es-UY"/>
+        </w:rPr>
+      </w:pPr>
+      <w:r>
+        <w:rPr>
+          <w:lang w:val="es-UY"/>
+        </w:rPr>
+        <w:t xml:space="preserve">Una nota importante sobre la preparación previa de los datos es que la única estrategia que se realizará previo a los bloques anidados de </w:t>
+      </w:r>
+      <w:proofErr w:type="spellStart"/>
+      <w:r>
+        <w:rPr>
+          <w:lang w:val="es-UY"/>
+        </w:rPr>
+        <w:t>cross</w:t>
+      </w:r>
+      <w:proofErr w:type="spellEnd"/>
+      <w:r>
+        <w:rPr>
+          <w:lang w:val="es-UY"/>
+        </w:rPr>
+        <w:t xml:space="preserve"> </w:t>
+      </w:r>
+      <w:proofErr w:type="spellStart"/>
+      <w:r>
+        <w:rPr>
+          <w:lang w:val="es-UY"/>
+        </w:rPr>
+        <w:t>validation</w:t>
+      </w:r>
+      <w:proofErr w:type="spellEnd"/>
+      <w:r>
+        <w:rPr>
+          <w:lang w:val="es-UY"/>
+        </w:rPr>
+        <w:t xml:space="preserve"> es la estrategia de imputación con el valor conocido -1 que representa que el valor es uno no conocido. </w:t>
+      </w:r>
+      <w:r>
+        <w:rPr>
+          <w:lang w:val="es-UY"/>
+        </w:rPr>
+        <w:t>Esto no depende del set de datos elegido por un Split específico de entrenamiento/test, ya que este valor siempre será el mismo.</w:t>
+      </w:r>
+    </w:p>
+    <w:p>
+      <w:pPr>
+        <w:ind w:left="720" w:hanging="720"/>
+        <w:rPr>
+          <w:lang w:val="es-UY"/>
+        </w:rPr>
+      </w:pPr>
+      <w:r>
+        <w:rPr>
+          <w:lang w:val="es-UY"/>
+        </w:rPr>
+        <w:t xml:space="preserve">La historia es diferente cuando hablamos de la media, moda y la transformación específica que se aplica para normalizar. Estas transformaciones sí dependen de los datos que se eligen, por lo que normalizar o imputar con uno de estos valores antes de separar los </w:t>
+      </w:r>
+      <w:r>
+        <w:rPr>
+          <w:lang w:val="es-UY"/>
+        </w:rPr>
         <w:lastRenderedPageBreak/>
-        <w:t>Para el modelado con KNN, se aplicará además una normalización a los datos, ya que este modelo requiere dicha normalización</w:t>
-      </w:r>
-      <w:r>
-        <w:rPr>
-          <w:lang w:val="es-UY"/>
-        </w:rPr>
-        <w:t xml:space="preserve">. </w:t>
-      </w:r>
-    </w:p>
-    <w:p>
-      <w:pPr>
-        <w:ind w:left="1440" w:hanging="1440"/>
-        <w:rPr>
-          <w:lang w:val="es-UY"/>
-        </w:rPr>
-      </w:pPr>
-      <w:r>
-        <w:rPr>
-          <w:lang w:val="es-UY"/>
-        </w:rPr>
-        <w:t xml:space="preserve">Una nota importante sobre la preparación previa de los datos es que la única estrategia que se realizará previo a los bloques anidados de </w:t>
-      </w:r>
-      <w:proofErr w:type="spellStart"/>
-      <w:r>
-        <w:rPr>
-          <w:lang w:val="es-UY"/>
-        </w:rPr>
-        <w:t>cross</w:t>
-      </w:r>
-      <w:proofErr w:type="spellEnd"/>
-      <w:r>
-        <w:rPr>
-          <w:lang w:val="es-UY"/>
-        </w:rPr>
-        <w:t xml:space="preserve"> </w:t>
-      </w:r>
-      <w:proofErr w:type="spellStart"/>
-      <w:r>
-        <w:rPr>
-          <w:lang w:val="es-UY"/>
-        </w:rPr>
-        <w:t>validation</w:t>
-      </w:r>
-      <w:proofErr w:type="spellEnd"/>
-      <w:r>
-        <w:rPr>
-          <w:lang w:val="es-UY"/>
-        </w:rPr>
-        <w:t xml:space="preserve"> es la estrategia de imputación con el valor conocido -1 que representa que el valor es uno no conocido. </w:t>
-      </w:r>
-      <w:r>
-        <w:rPr>
-          <w:lang w:val="es-UY"/>
-        </w:rPr>
-        <w:t>Esto no depende del set de datos elegido por un Split específico de entrenamiento/test, ya que este valor siempre será el mismo.</w:t>
-      </w:r>
-    </w:p>
-    <w:p>
-      <w:pPr>
-        <w:ind w:left="720" w:hanging="720"/>
-        <w:rPr>
-          <w:lang w:val="es-UY"/>
-        </w:rPr>
-      </w:pPr>
-      <w:r>
-        <w:rPr>
-          <w:lang w:val="es-UY"/>
-        </w:rPr>
-        <w:t>La historia es diferente cuando hablamos de la media, moda y la transformación específica que se aplica para normalizar. Estas transformaciones sí dependen de los datos que se eligen, por lo que normalizar o imputar con uno de estos valores antes de separar los conjuntos en entrenamiento y testeo contribuye con un fenómeno llamado contaminación accidental. Dicho fenómeno causa que las estimaciones de las métricas que realizamos para validar nuestros modelos no sean realistas</w:t>
+        <w:t>conjuntos en entrenamiento y testeo contribuye con un fenómeno llamado contaminación accidental. Dicho fenómeno causa que las estimaciones de las métricas que realizamos para validar nuestros modelos no sean realistas</w:t>
       </w:r>
       <w:r>
         <w:rPr>
@@ -2196,7 +2364,7 @@
                     <pic:cNvPicPr/>
                   </pic:nvPicPr>
                   <pic:blipFill>
-                    <a:blip r:embed="rId7">
+                    <a:blip r:embed="rId8">
                       <a:extLst>
                         <a:ext uri="{28A0092B-C50C-407E-A947-70E740481C1C}">
                           <a14:useLocalDpi xmlns:a14="http://schemas.microsoft.com/office/drawing/2010/main" val="0"/>
@@ -2260,14 +2428,7 @@
         <w:rPr>
           <w:lang w:val="es-UY"/>
         </w:rPr>
-        <w:t xml:space="preserve">) se calculan para el conjunto de entrenamiento, y </w:t>
-      </w:r>
-      <w:r>
-        <w:rPr>
-          <w:lang w:val="es-UY"/>
-        </w:rPr>
-        <w:lastRenderedPageBreak/>
-        <w:t xml:space="preserve">previo a realizar nuestras predicciones con el modelo en el conjunto de testeo, </w:t>
+        <w:t xml:space="preserve">) se calculan para el conjunto de entrenamiento, y previo a realizar nuestras predicciones con el modelo en el conjunto de testeo, </w:t>
       </w:r>
       <w:r>
         <w:rPr>
@@ -2550,7 +2711,14 @@
         <w:rPr>
           <w:lang w:val="es-UY"/>
         </w:rPr>
-        <w:t xml:space="preserve">iversos grupos de investigadores utilizaron diferentes algoritmos de ML, por lo que elegir uno a priori sin probar una gran variedad de ellos sería un enfoque bastante ingenuo y sesgado en mi opinión. Debido a esto, utilizaré una variedad de algoritmos y elegiré el que mejor se adecúe al </w:t>
+        <w:t xml:space="preserve">iversos grupos de investigadores utilizaron diferentes algoritmos de ML, por lo que elegir uno a priori sin probar </w:t>
+      </w:r>
+      <w:r>
+        <w:rPr>
+          <w:lang w:val="es-UY"/>
+        </w:rPr>
+        <w:lastRenderedPageBreak/>
+        <w:t xml:space="preserve">una gran variedad de ellos sería un enfoque bastante ingenuo y sesgado en mi opinión. Debido a esto, utilizaré una variedad de algoritmos y elegiré el que mejor se adecúe al </w:t>
       </w:r>
       <w:proofErr w:type="spellStart"/>
       <w:r>
@@ -3286,14 +3454,7 @@
         <w:rPr>
           <w:lang w:val="es-UY"/>
         </w:rPr>
-        <w:t xml:space="preserve">, decido utilizar toda la batería de conceptos aprendidos en el curso para generar modelos robustos con una validación correcta con la </w:t>
-      </w:r>
-      <w:r>
-        <w:rPr>
-          <w:lang w:val="es-UY"/>
-        </w:rPr>
-        <w:lastRenderedPageBreak/>
-        <w:t xml:space="preserve">menor contaminación </w:t>
+        <w:t xml:space="preserve">, decido utilizar toda la batería de conceptos aprendidos en el curso para generar modelos robustos con una validación correcta con la menor contaminación </w:t>
       </w:r>
       <w:r>
         <w:rPr>
@@ -3525,7 +3686,7 @@
                     <pic:cNvPicPr/>
                   </pic:nvPicPr>
                   <pic:blipFill>
-                    <a:blip r:embed="rId8">
+                    <a:blip r:embed="rId9">
                       <a:extLst>
                         <a:ext uri="{28A0092B-C50C-407E-A947-70E740481C1C}">
                           <a14:useLocalDpi xmlns:a14="http://schemas.microsoft.com/office/drawing/2010/main" val="0"/>
@@ -3593,7 +3754,7 @@
                     <pic:cNvPicPr/>
                   </pic:nvPicPr>
                   <pic:blipFill>
-                    <a:blip r:embed="rId9" cstate="print">
+                    <a:blip r:embed="rId10" cstate="print">
                       <a:extLst>
                         <a:ext uri="{28A0092B-C50C-407E-A947-70E740481C1C}">
                           <a14:useLocalDpi xmlns:a14="http://schemas.microsoft.com/office/drawing/2010/main" val="0"/>
@@ -3670,7 +3831,6 @@
           <w:noProof/>
           <w:lang w:val="es-UY"/>
         </w:rPr>
-        <w:lastRenderedPageBreak/>
         <w:drawing>
           <wp:anchor distT="0" distB="0" distL="114300" distR="114300" simplePos="0" relativeHeight="251663360" behindDoc="0" locked="0" layoutInCell="1" allowOverlap="1" wp14:anchorId="774FBBAE" wp14:editId="0ECA43B7">
             <wp:simplePos x="0" y="0"/>
@@ -3695,7 +3855,7 @@
                     <pic:cNvPicPr/>
                   </pic:nvPicPr>
                   <pic:blipFill>
-                    <a:blip r:embed="rId10">
+                    <a:blip r:embed="rId11">
                       <a:extLst>
                         <a:ext uri="{28A0092B-C50C-407E-A947-70E740481C1C}">
                           <a14:useLocalDpi xmlns:a14="http://schemas.microsoft.com/office/drawing/2010/main" val="0"/>
@@ -3763,7 +3923,7 @@
                     <pic:cNvPicPr/>
                   </pic:nvPicPr>
                   <pic:blipFill>
-                    <a:blip r:embed="rId11" cstate="print">
+                    <a:blip r:embed="rId12" cstate="print">
                       <a:extLst>
                         <a:ext uri="{28A0092B-C50C-407E-A947-70E740481C1C}">
                           <a14:useLocalDpi xmlns:a14="http://schemas.microsoft.com/office/drawing/2010/main" val="0"/>
@@ -3834,6 +3994,7 @@
         <w:rPr>
           <w:lang w:val="es-UY"/>
         </w:rPr>
+        <w:lastRenderedPageBreak/>
         <w:t xml:space="preserve">Se optimizan los </w:t>
       </w:r>
       <w:proofErr w:type="spellStart"/>
@@ -3964,7 +4125,7 @@
                     <pic:cNvPicPr/>
                   </pic:nvPicPr>
                   <pic:blipFill>
-                    <a:blip r:embed="rId12" cstate="print">
+                    <a:blip r:embed="rId13" cstate="print">
                       <a:extLst>
                         <a:ext uri="{28A0092B-C50C-407E-A947-70E740481C1C}">
                           <a14:useLocalDpi xmlns:a14="http://schemas.microsoft.com/office/drawing/2010/main" val="0"/>
@@ -4000,69 +4161,15 @@
     <w:p/>
     <w:p/>
     <w:p/>
-    <w:p>
-      <w:pPr>
-        <w:rPr>
-          <w:lang w:val="es-UY"/>
-        </w:rPr>
-      </w:pPr>
-    </w:p>
-    <w:p>
-      <w:pPr>
-        <w:rPr>
-          <w:lang w:val="es-UY"/>
-        </w:rPr>
-      </w:pPr>
-    </w:p>
-    <w:p>
-      <w:pPr>
-        <w:rPr>
-          <w:lang w:val="es-UY"/>
-        </w:rPr>
-      </w:pPr>
-    </w:p>
-    <w:p>
-      <w:pPr>
-        <w:rPr>
-          <w:lang w:val="es-UY"/>
-        </w:rPr>
-      </w:pPr>
-    </w:p>
-    <w:p>
-      <w:pPr>
-        <w:rPr>
-          <w:lang w:val="es-UY"/>
-        </w:rPr>
-      </w:pPr>
-    </w:p>
-    <w:p>
-      <w:pPr>
-        <w:rPr>
-          <w:lang w:val="es-UY"/>
-        </w:rPr>
-      </w:pPr>
-    </w:p>
-    <w:p>
-      <w:pPr>
-        <w:rPr>
-          <w:lang w:val="es-UY"/>
-        </w:rPr>
-      </w:pPr>
-    </w:p>
-    <w:p>
-      <w:pPr>
-        <w:rPr>
-          <w:lang w:val="es-UY"/>
-        </w:rPr>
-      </w:pPr>
-    </w:p>
-    <w:p>
-      <w:pPr>
-        <w:rPr>
-          <w:lang w:val="es-UY"/>
-        </w:rPr>
-      </w:pPr>
-    </w:p>
+    <w:p/>
+    <w:p/>
+    <w:p/>
+    <w:p/>
+    <w:p/>
+    <w:p/>
+    <w:p/>
+    <w:p/>
+    <w:p/>
     <w:p>
       <w:pPr>
         <w:rPr>
@@ -4098,7 +4205,7 @@
                     <pic:cNvPicPr/>
                   </pic:nvPicPr>
                   <pic:blipFill>
-                    <a:blip r:embed="rId13">
+                    <a:blip r:embed="rId14">
                       <a:extLst>
                         <a:ext uri="{28A0092B-C50C-407E-A947-70E740481C1C}">
                           <a14:useLocalDpi xmlns:a14="http://schemas.microsoft.com/office/drawing/2010/main" val="0"/>
@@ -4223,6 +4330,7 @@
         <w:rPr>
           <w:noProof/>
         </w:rPr>
+        <w:lastRenderedPageBreak/>
         <w:drawing>
           <wp:anchor distT="0" distB="0" distL="114300" distR="114300" simplePos="0" relativeHeight="251661312" behindDoc="0" locked="0" layoutInCell="1" allowOverlap="1" wp14:anchorId="289114F3" wp14:editId="515FB8EC">
             <wp:simplePos x="0" y="0"/>
@@ -4247,7 +4355,7 @@
                     <pic:cNvPicPr/>
                   </pic:nvPicPr>
                   <pic:blipFill>
-                    <a:blip r:embed="rId14">
+                    <a:blip r:embed="rId15">
                       <a:extLst>
                         <a:ext uri="{28A0092B-C50C-407E-A947-70E740481C1C}">
                           <a14:useLocalDpi xmlns:a14="http://schemas.microsoft.com/office/drawing/2010/main" val="0"/>
@@ -4285,7 +4393,6 @@
         <w:rPr>
           <w:noProof/>
         </w:rPr>
-        <w:lastRenderedPageBreak/>
         <w:drawing>
           <wp:anchor distT="0" distB="0" distL="114300" distR="114300" simplePos="0" relativeHeight="251664384" behindDoc="0" locked="0" layoutInCell="1" allowOverlap="1" wp14:anchorId="663060ED" wp14:editId="63166613">
             <wp:simplePos x="0" y="0"/>
@@ -4310,7 +4417,7 @@
                     <pic:cNvPicPr/>
                   </pic:nvPicPr>
                   <pic:blipFill>
-                    <a:blip r:embed="rId15">
+                    <a:blip r:embed="rId16">
                       <a:extLst>
                         <a:ext uri="{28A0092B-C50C-407E-A947-70E740481C1C}">
                           <a14:useLocalDpi xmlns:a14="http://schemas.microsoft.com/office/drawing/2010/main" val="0"/>
@@ -4370,7 +4477,7 @@
                     <pic:cNvPicPr/>
                   </pic:nvPicPr>
                   <pic:blipFill>
-                    <a:blip r:embed="rId16" cstate="print">
+                    <a:blip r:embed="rId17" cstate="print">
                       <a:extLst>
                         <a:ext uri="{28A0092B-C50C-407E-A947-70E740481C1C}">
                           <a14:useLocalDpi xmlns:a14="http://schemas.microsoft.com/office/drawing/2010/main" val="0"/>
@@ -4524,7 +4631,14 @@
         <w:rPr>
           <w:lang w:val="es-UY"/>
         </w:rPr>
-        <w:t xml:space="preserve"> Forest por su aumento de 2.56% en el </w:t>
+        <w:t xml:space="preserve"> </w:t>
+      </w:r>
+      <w:r>
+        <w:rPr>
+          <w:lang w:val="es-UY"/>
+        </w:rPr>
+        <w:lastRenderedPageBreak/>
+        <w:t xml:space="preserve">Forest por su aumento de 2.56% en el </w:t>
       </w:r>
       <w:proofErr w:type="spellStart"/>
       <w:r>
@@ -4582,14 +4696,7 @@
         <w:rPr>
           <w:lang w:val="es-UY"/>
         </w:rPr>
-        <w:t xml:space="preserve"> </w:t>
-      </w:r>
-      <w:r>
-        <w:rPr>
-          <w:lang w:val="es-UY"/>
-        </w:rPr>
-        <w:lastRenderedPageBreak/>
-        <w:t>no</w:t>
+        <w:t xml:space="preserve"> no</w:t>
       </w:r>
       <w:proofErr w:type="gramEnd"/>
       <w:r>
@@ -5004,7 +5111,7 @@
         </w:rPr>
         <w:t xml:space="preserve"> [1] </w:t>
       </w:r>
-      <w:hyperlink r:id="rId17" w:history="1">
+      <w:hyperlink r:id="rId18" w:history="1">
         <w:r>
           <w:rPr>
             <w:rStyle w:val="Hipervnculo"/>
@@ -5409,6 +5516,7 @@
     </w:p>
     <w:p>
       <w:r>
+        <w:lastRenderedPageBreak/>
         <w:t xml:space="preserve">          11--61.</w:t>
       </w:r>
     </w:p>
@@ -5424,7 +5532,6 @@
     </w:p>
     <w:p>
       <w:r>
-        <w:lastRenderedPageBreak/>
         <w:t xml:space="preserve">             on the Cleveland database.</w:t>
       </w:r>
     </w:p>

</xml_diff>